<commit_message>
DB Loaded, starting on HTML
</commit_message>
<xml_diff>
--- a/planning/WIreFrames/Wire Frames.docx
+++ b/planning/WIreFrames/Wire Frames.docx
@@ -752,6 +752,8 @@
         <w:t>Episode Screen</w:t>
       </w:r>
     </w:p>
+    <w:bookmarkStart w:id="0" w:name="_GoBack"/>
+    <w:bookmarkEnd w:id="0"/>
     <w:p>
       <w:r>
         <w:rPr>
@@ -845,13 +847,7 @@
                             </w:r>
                             <w:r>
                               <w:tab/>
-                              <w:t>[</w:t>
-                            </w:r>
-                            <w:r>
-                              <w:t>Actor] | [Role] | [Photo</w:t>
-                            </w:r>
-                            <w:r>
-                              <w:t>]</w:t>
+                              <w:t>[Actor] | [Role] | [Photo]</w:t>
                             </w:r>
                           </w:p>
                           <w:p>
@@ -863,8 +859,6 @@
                             </w:pPr>
                             <w:r>
                               <w:tab/>
-                            </w:r>
-                            <w:r>
                               <w:t>[Actor] | [Role] | [Photo]</w:t>
                             </w:r>
                           </w:p>
@@ -904,8 +898,6 @@
                             </w:pPr>
                             <w:r>
                               <w:tab/>
-                            </w:r>
-                            <w:r>
                               <w:t>[Actor] | [Role] | [Photo]</w:t>
                             </w:r>
                           </w:p>
@@ -918,8 +910,6 @@
                             </w:pPr>
                             <w:r>
                               <w:tab/>
-                            </w:r>
-                            <w:r>
                               <w:t>[Actor] | [Role] | [Photo]</w:t>
                             </w:r>
                           </w:p>
@@ -932,8 +922,6 @@
                             </w:pPr>
                             <w:r>
                               <w:tab/>
-                            </w:r>
-                            <w:r>
                               <w:t>[Actor] | [Role] | [Photo]</w:t>
                             </w:r>
                           </w:p>
@@ -1108,10 +1096,928 @@
         <w:pStyle w:val="Heading2"/>
       </w:pPr>
       <w:r>
+        <w:t>Episodes Screen</w:t>
+      </w:r>
+    </w:p>
+    <w:tbl>
+      <w:tblPr>
+        <w:tblStyle w:val="TableGrid"/>
+        <w:tblW w:w="9426" w:type="dxa"/>
+        <w:tblBorders>
+          <w:insideH w:val="none" w:sz="0" w:space="0" w:color="auto"/>
+          <w:insideV w:val="none" w:sz="0" w:space="0" w:color="auto"/>
+        </w:tblBorders>
+        <w:tblLook w:val="04A0" w:firstRow="1" w:lastRow="0" w:firstColumn="1" w:lastColumn="0" w:noHBand="0" w:noVBand="1"/>
+      </w:tblPr>
+      <w:tblGrid>
+        <w:gridCol w:w="985"/>
+        <w:gridCol w:w="236"/>
+        <w:gridCol w:w="844"/>
+        <w:gridCol w:w="726"/>
+        <w:gridCol w:w="1704"/>
+        <w:gridCol w:w="76"/>
+        <w:gridCol w:w="1491"/>
+        <w:gridCol w:w="76"/>
+        <w:gridCol w:w="2546"/>
+        <w:gridCol w:w="76"/>
+        <w:gridCol w:w="146"/>
+        <w:gridCol w:w="76"/>
+        <w:gridCol w:w="146"/>
+        <w:gridCol w:w="76"/>
+        <w:gridCol w:w="146"/>
+        <w:gridCol w:w="76"/>
+      </w:tblGrid>
+      <w:tr>
+        <w:tc>
+          <w:tcPr>
+            <w:tcW w:w="985" w:type="dxa"/>
+          </w:tcPr>
+          <w:p>
+            <w:pPr>
+              <w:pStyle w:val="NoSpacing"/>
+            </w:pPr>
+          </w:p>
+        </w:tc>
+        <w:tc>
+          <w:tcPr>
+            <w:tcW w:w="236" w:type="dxa"/>
+          </w:tcPr>
+          <w:p>
+            <w:pPr>
+              <w:pStyle w:val="NoSpacing"/>
+            </w:pPr>
+          </w:p>
+        </w:tc>
+        <w:tc>
+          <w:tcPr>
+            <w:tcW w:w="844" w:type="dxa"/>
+          </w:tcPr>
+          <w:p>
+            <w:pPr>
+              <w:pStyle w:val="NoSpacing"/>
+            </w:pPr>
+          </w:p>
+        </w:tc>
+        <w:tc>
+          <w:tcPr>
+            <w:tcW w:w="726" w:type="dxa"/>
+          </w:tcPr>
+          <w:p>
+            <w:pPr>
+              <w:pStyle w:val="NoSpacing"/>
+            </w:pPr>
+          </w:p>
+        </w:tc>
+        <w:tc>
+          <w:tcPr>
+            <w:tcW w:w="1780" w:type="dxa"/>
+            <w:gridSpan w:val="2"/>
+          </w:tcPr>
+          <w:p>
+            <w:pPr>
+              <w:pStyle w:val="NoSpacing"/>
+            </w:pPr>
+          </w:p>
+        </w:tc>
+        <w:tc>
+          <w:tcPr>
+            <w:tcW w:w="1567" w:type="dxa"/>
+            <w:gridSpan w:val="2"/>
+          </w:tcPr>
+          <w:p>
+            <w:pPr>
+              <w:pStyle w:val="NoSpacing"/>
+            </w:pPr>
+          </w:p>
+        </w:tc>
+        <w:tc>
+          <w:tcPr>
+            <w:tcW w:w="2622" w:type="dxa"/>
+            <w:gridSpan w:val="2"/>
+          </w:tcPr>
+          <w:p>
+            <w:pPr>
+              <w:pStyle w:val="NoSpacing"/>
+            </w:pPr>
+          </w:p>
+        </w:tc>
+        <w:tc>
+          <w:tcPr>
+            <w:tcW w:w="222" w:type="dxa"/>
+            <w:gridSpan w:val="2"/>
+          </w:tcPr>
+          <w:p>
+            <w:pPr>
+              <w:pStyle w:val="NoSpacing"/>
+            </w:pPr>
+          </w:p>
+        </w:tc>
+        <w:tc>
+          <w:tcPr>
+            <w:tcW w:w="222" w:type="dxa"/>
+            <w:gridSpan w:val="2"/>
+          </w:tcPr>
+          <w:p>
+            <w:pPr>
+              <w:pStyle w:val="NoSpacing"/>
+            </w:pPr>
+          </w:p>
+        </w:tc>
+        <w:tc>
+          <w:tcPr>
+            <w:tcW w:w="222" w:type="dxa"/>
+            <w:gridSpan w:val="2"/>
+          </w:tcPr>
+          <w:p>
+            <w:pPr>
+              <w:pStyle w:val="NoSpacing"/>
+            </w:pPr>
+          </w:p>
+        </w:tc>
+      </w:tr>
+      <w:tr>
+        <w:trPr>
+          <w:gridAfter w:val="1"/>
+          <w:wAfter w:w="76" w:type="dxa"/>
+        </w:trPr>
+        <w:tc>
+          <w:tcPr>
+            <w:tcW w:w="985" w:type="dxa"/>
+          </w:tcPr>
+          <w:p>
+            <w:pPr>
+              <w:pStyle w:val="NoSpacing"/>
+            </w:pPr>
+          </w:p>
+        </w:tc>
+        <w:tc>
+          <w:tcPr>
+            <w:tcW w:w="3510" w:type="dxa"/>
+            <w:gridSpan w:val="4"/>
+          </w:tcPr>
+          <w:p>
+            <w:pPr>
+              <w:pStyle w:val="NoSpacing"/>
+              <w:rPr>
+                <w:b/>
+              </w:rPr>
+            </w:pPr>
+            <w:r>
+              <w:rPr>
+                <w:b/>
+              </w:rPr>
+              <w:t>Episode Title</w:t>
+            </w:r>
+          </w:p>
+        </w:tc>
+        <w:tc>
+          <w:tcPr>
+            <w:tcW w:w="1567" w:type="dxa"/>
+            <w:gridSpan w:val="2"/>
+          </w:tcPr>
+          <w:p>
+            <w:pPr>
+              <w:pStyle w:val="NoSpacing"/>
+              <w:rPr>
+                <w:b/>
+              </w:rPr>
+            </w:pPr>
+            <w:proofErr w:type="spellStart"/>
+            <w:r>
+              <w:rPr>
+                <w:b/>
+              </w:rPr>
+              <w:t>EpID</w:t>
+            </w:r>
+            <w:proofErr w:type="spellEnd"/>
+          </w:p>
+        </w:tc>
+        <w:tc>
+          <w:tcPr>
+            <w:tcW w:w="2622" w:type="dxa"/>
+            <w:gridSpan w:val="2"/>
+          </w:tcPr>
+          <w:p>
+            <w:pPr>
+              <w:pStyle w:val="NoSpacing"/>
+              <w:rPr>
+                <w:b/>
+              </w:rPr>
+            </w:pPr>
+            <w:proofErr w:type="spellStart"/>
+            <w:r>
+              <w:rPr>
+                <w:b/>
+              </w:rPr>
+              <w:t>AirDate</w:t>
+            </w:r>
+            <w:proofErr w:type="spellEnd"/>
+          </w:p>
+        </w:tc>
+        <w:tc>
+          <w:tcPr>
+            <w:tcW w:w="222" w:type="dxa"/>
+            <w:gridSpan w:val="2"/>
+          </w:tcPr>
+          <w:p>
+            <w:pPr>
+              <w:pStyle w:val="NoSpacing"/>
+            </w:pPr>
+          </w:p>
+        </w:tc>
+        <w:tc>
+          <w:tcPr>
+            <w:tcW w:w="222" w:type="dxa"/>
+            <w:gridSpan w:val="2"/>
+          </w:tcPr>
+          <w:p>
+            <w:pPr>
+              <w:pStyle w:val="NoSpacing"/>
+            </w:pPr>
+          </w:p>
+        </w:tc>
+        <w:tc>
+          <w:tcPr>
+            <w:tcW w:w="222" w:type="dxa"/>
+            <w:gridSpan w:val="2"/>
+          </w:tcPr>
+          <w:p>
+            <w:pPr>
+              <w:pStyle w:val="NoSpacing"/>
+            </w:pPr>
+          </w:p>
+        </w:tc>
+      </w:tr>
+      <w:tr>
+        <w:trPr>
+          <w:gridAfter w:val="1"/>
+          <w:wAfter w:w="76" w:type="dxa"/>
+          <w:trHeight w:val="440"/>
+        </w:trPr>
+        <w:tc>
+          <w:tcPr>
+            <w:tcW w:w="985" w:type="dxa"/>
+          </w:tcPr>
+          <w:p>
+            <w:pPr>
+              <w:pStyle w:val="NoSpacing"/>
+            </w:pPr>
+          </w:p>
+        </w:tc>
+        <w:tc>
+          <w:tcPr>
+            <w:tcW w:w="3510" w:type="dxa"/>
+            <w:gridSpan w:val="4"/>
+          </w:tcPr>
+          <w:p>
+            <w:pPr>
+              <w:pStyle w:val="NoSpacing"/>
+            </w:pPr>
+            <w:r>
+              <w:t>[Episode Title]</w:t>
+            </w:r>
+          </w:p>
+        </w:tc>
+        <w:tc>
+          <w:tcPr>
+            <w:tcW w:w="1567" w:type="dxa"/>
+            <w:gridSpan w:val="2"/>
+          </w:tcPr>
+          <w:p>
+            <w:pPr>
+              <w:pStyle w:val="NoSpacing"/>
+            </w:pPr>
+            <w:r>
+              <w:t>[</w:t>
+            </w:r>
+            <w:proofErr w:type="spellStart"/>
+            <w:r>
+              <w:t>EpID</w:t>
+            </w:r>
+            <w:proofErr w:type="spellEnd"/>
+            <w:r>
+              <w:t>]</w:t>
+            </w:r>
+          </w:p>
+        </w:tc>
+        <w:tc>
+          <w:tcPr>
+            <w:tcW w:w="2622" w:type="dxa"/>
+            <w:gridSpan w:val="2"/>
+          </w:tcPr>
+          <w:p>
+            <w:pPr>
+              <w:pStyle w:val="NoSpacing"/>
+            </w:pPr>
+            <w:r>
+              <w:t>[</w:t>
+            </w:r>
+            <w:proofErr w:type="spellStart"/>
+            <w:r>
+              <w:t>AirDate</w:t>
+            </w:r>
+            <w:proofErr w:type="spellEnd"/>
+            <w:r>
+              <w:t>]</w:t>
+            </w:r>
+          </w:p>
+        </w:tc>
+        <w:tc>
+          <w:tcPr>
+            <w:tcW w:w="222" w:type="dxa"/>
+            <w:gridSpan w:val="2"/>
+          </w:tcPr>
+          <w:p>
+            <w:pPr>
+              <w:pStyle w:val="NoSpacing"/>
+            </w:pPr>
+          </w:p>
+        </w:tc>
+        <w:tc>
+          <w:tcPr>
+            <w:tcW w:w="222" w:type="dxa"/>
+            <w:gridSpan w:val="2"/>
+          </w:tcPr>
+          <w:p>
+            <w:pPr>
+              <w:pStyle w:val="NoSpacing"/>
+            </w:pPr>
+          </w:p>
+        </w:tc>
+        <w:tc>
+          <w:tcPr>
+            <w:tcW w:w="222" w:type="dxa"/>
+            <w:gridSpan w:val="2"/>
+          </w:tcPr>
+          <w:p>
+            <w:pPr>
+              <w:pStyle w:val="NoSpacing"/>
+            </w:pPr>
+          </w:p>
+        </w:tc>
+      </w:tr>
+      <w:tr>
+        <w:trPr>
+          <w:gridAfter w:val="1"/>
+          <w:wAfter w:w="76" w:type="dxa"/>
+          <w:trHeight w:val="467"/>
+        </w:trPr>
+        <w:tc>
+          <w:tcPr>
+            <w:tcW w:w="985" w:type="dxa"/>
+          </w:tcPr>
+          <w:p>
+            <w:pPr>
+              <w:pStyle w:val="NoSpacing"/>
+            </w:pPr>
+          </w:p>
+        </w:tc>
+        <w:tc>
+          <w:tcPr>
+            <w:tcW w:w="3510" w:type="dxa"/>
+            <w:gridSpan w:val="4"/>
+          </w:tcPr>
+          <w:p>
+            <w:pPr>
+              <w:pStyle w:val="NoSpacing"/>
+            </w:pPr>
+            <w:r>
+              <w:t>[Episode Title]</w:t>
+            </w:r>
+          </w:p>
+        </w:tc>
+        <w:tc>
+          <w:tcPr>
+            <w:tcW w:w="1567" w:type="dxa"/>
+            <w:gridSpan w:val="2"/>
+          </w:tcPr>
+          <w:p>
+            <w:pPr>
+              <w:pStyle w:val="NoSpacing"/>
+            </w:pPr>
+            <w:r>
+              <w:t>[</w:t>
+            </w:r>
+            <w:proofErr w:type="spellStart"/>
+            <w:r>
+              <w:t>EpID</w:t>
+            </w:r>
+            <w:proofErr w:type="spellEnd"/>
+            <w:r>
+              <w:t>]</w:t>
+            </w:r>
+          </w:p>
+        </w:tc>
+        <w:tc>
+          <w:tcPr>
+            <w:tcW w:w="2622" w:type="dxa"/>
+            <w:gridSpan w:val="2"/>
+          </w:tcPr>
+          <w:p>
+            <w:pPr>
+              <w:pStyle w:val="NoSpacing"/>
+            </w:pPr>
+            <w:r>
+              <w:t>[</w:t>
+            </w:r>
+            <w:proofErr w:type="spellStart"/>
+            <w:r>
+              <w:t>AirDate</w:t>
+            </w:r>
+            <w:proofErr w:type="spellEnd"/>
+            <w:r>
+              <w:t>]</w:t>
+            </w:r>
+          </w:p>
+        </w:tc>
+        <w:tc>
+          <w:tcPr>
+            <w:tcW w:w="222" w:type="dxa"/>
+            <w:gridSpan w:val="2"/>
+          </w:tcPr>
+          <w:p>
+            <w:pPr>
+              <w:pStyle w:val="NoSpacing"/>
+            </w:pPr>
+          </w:p>
+        </w:tc>
+        <w:tc>
+          <w:tcPr>
+            <w:tcW w:w="222" w:type="dxa"/>
+            <w:gridSpan w:val="2"/>
+          </w:tcPr>
+          <w:p>
+            <w:pPr>
+              <w:pStyle w:val="NoSpacing"/>
+            </w:pPr>
+          </w:p>
+        </w:tc>
+        <w:tc>
+          <w:tcPr>
+            <w:tcW w:w="222" w:type="dxa"/>
+            <w:gridSpan w:val="2"/>
+          </w:tcPr>
+          <w:p>
+            <w:pPr>
+              <w:pStyle w:val="NoSpacing"/>
+            </w:pPr>
+          </w:p>
+        </w:tc>
+      </w:tr>
+      <w:tr>
+        <w:trPr>
+          <w:gridAfter w:val="1"/>
+          <w:wAfter w:w="76" w:type="dxa"/>
+        </w:trPr>
+        <w:tc>
+          <w:tcPr>
+            <w:tcW w:w="985" w:type="dxa"/>
+          </w:tcPr>
+          <w:p>
+            <w:pPr>
+              <w:pStyle w:val="NoSpacing"/>
+            </w:pPr>
+          </w:p>
+        </w:tc>
+        <w:tc>
+          <w:tcPr>
+            <w:tcW w:w="3510" w:type="dxa"/>
+            <w:gridSpan w:val="4"/>
+          </w:tcPr>
+          <w:p>
+            <w:pPr>
+              <w:pStyle w:val="NoSpacing"/>
+            </w:pPr>
+            <w:r>
+              <w:t>[Episode Title]</w:t>
+            </w:r>
+          </w:p>
+        </w:tc>
+        <w:tc>
+          <w:tcPr>
+            <w:tcW w:w="1567" w:type="dxa"/>
+            <w:gridSpan w:val="2"/>
+          </w:tcPr>
+          <w:p>
+            <w:pPr>
+              <w:pStyle w:val="NoSpacing"/>
+            </w:pPr>
+            <w:r>
+              <w:t>[</w:t>
+            </w:r>
+            <w:proofErr w:type="spellStart"/>
+            <w:r>
+              <w:t>EpID</w:t>
+            </w:r>
+            <w:proofErr w:type="spellEnd"/>
+            <w:r>
+              <w:t>]</w:t>
+            </w:r>
+          </w:p>
+        </w:tc>
+        <w:tc>
+          <w:tcPr>
+            <w:tcW w:w="2622" w:type="dxa"/>
+            <w:gridSpan w:val="2"/>
+          </w:tcPr>
+          <w:p>
+            <w:pPr>
+              <w:pStyle w:val="NoSpacing"/>
+            </w:pPr>
+            <w:r>
+              <w:t>[</w:t>
+            </w:r>
+            <w:proofErr w:type="spellStart"/>
+            <w:r>
+              <w:t>AirDate</w:t>
+            </w:r>
+            <w:proofErr w:type="spellEnd"/>
+            <w:r>
+              <w:t>]</w:t>
+            </w:r>
+          </w:p>
+        </w:tc>
+        <w:tc>
+          <w:tcPr>
+            <w:tcW w:w="222" w:type="dxa"/>
+            <w:gridSpan w:val="2"/>
+          </w:tcPr>
+          <w:p>
+            <w:pPr>
+              <w:pStyle w:val="NoSpacing"/>
+            </w:pPr>
+          </w:p>
+        </w:tc>
+        <w:tc>
+          <w:tcPr>
+            <w:tcW w:w="222" w:type="dxa"/>
+            <w:gridSpan w:val="2"/>
+          </w:tcPr>
+          <w:p>
+            <w:pPr>
+              <w:pStyle w:val="NoSpacing"/>
+            </w:pPr>
+          </w:p>
+        </w:tc>
+        <w:tc>
+          <w:tcPr>
+            <w:tcW w:w="222" w:type="dxa"/>
+            <w:gridSpan w:val="2"/>
+          </w:tcPr>
+          <w:p>
+            <w:pPr>
+              <w:pStyle w:val="NoSpacing"/>
+            </w:pPr>
+          </w:p>
+        </w:tc>
+      </w:tr>
+      <w:tr>
+        <w:trPr>
+          <w:gridAfter w:val="1"/>
+          <w:wAfter w:w="76" w:type="dxa"/>
+        </w:trPr>
+        <w:tc>
+          <w:tcPr>
+            <w:tcW w:w="985" w:type="dxa"/>
+          </w:tcPr>
+          <w:p>
+            <w:pPr>
+              <w:pStyle w:val="NoSpacing"/>
+            </w:pPr>
+          </w:p>
+        </w:tc>
+        <w:tc>
+          <w:tcPr>
+            <w:tcW w:w="3510" w:type="dxa"/>
+            <w:gridSpan w:val="4"/>
+          </w:tcPr>
+          <w:p>
+            <w:pPr>
+              <w:pStyle w:val="NoSpacing"/>
+            </w:pPr>
+            <w:r>
+              <w:t>[Episode Title]</w:t>
+            </w:r>
+          </w:p>
+        </w:tc>
+        <w:tc>
+          <w:tcPr>
+            <w:tcW w:w="1567" w:type="dxa"/>
+            <w:gridSpan w:val="2"/>
+          </w:tcPr>
+          <w:p>
+            <w:pPr>
+              <w:pStyle w:val="NoSpacing"/>
+            </w:pPr>
+            <w:r>
+              <w:t>[</w:t>
+            </w:r>
+            <w:proofErr w:type="spellStart"/>
+            <w:r>
+              <w:t>EpID</w:t>
+            </w:r>
+            <w:proofErr w:type="spellEnd"/>
+            <w:r>
+              <w:t>]</w:t>
+            </w:r>
+          </w:p>
+        </w:tc>
+        <w:tc>
+          <w:tcPr>
+            <w:tcW w:w="2622" w:type="dxa"/>
+            <w:gridSpan w:val="2"/>
+          </w:tcPr>
+          <w:p>
+            <w:pPr>
+              <w:pStyle w:val="NoSpacing"/>
+            </w:pPr>
+            <w:r>
+              <w:t>[</w:t>
+            </w:r>
+            <w:proofErr w:type="spellStart"/>
+            <w:r>
+              <w:t>AirDate</w:t>
+            </w:r>
+            <w:proofErr w:type="spellEnd"/>
+            <w:r>
+              <w:t>]</w:t>
+            </w:r>
+          </w:p>
+        </w:tc>
+        <w:tc>
+          <w:tcPr>
+            <w:tcW w:w="222" w:type="dxa"/>
+            <w:gridSpan w:val="2"/>
+          </w:tcPr>
+          <w:p>
+            <w:pPr>
+              <w:pStyle w:val="NoSpacing"/>
+            </w:pPr>
+          </w:p>
+        </w:tc>
+        <w:tc>
+          <w:tcPr>
+            <w:tcW w:w="222" w:type="dxa"/>
+            <w:gridSpan w:val="2"/>
+          </w:tcPr>
+          <w:p>
+            <w:pPr>
+              <w:pStyle w:val="NoSpacing"/>
+            </w:pPr>
+          </w:p>
+        </w:tc>
+        <w:tc>
+          <w:tcPr>
+            <w:tcW w:w="222" w:type="dxa"/>
+            <w:gridSpan w:val="2"/>
+          </w:tcPr>
+          <w:p>
+            <w:pPr>
+              <w:pStyle w:val="NoSpacing"/>
+            </w:pPr>
+          </w:p>
+        </w:tc>
+      </w:tr>
+      <w:tr>
+        <w:trPr>
+          <w:gridAfter w:val="1"/>
+          <w:wAfter w:w="76" w:type="dxa"/>
+        </w:trPr>
+        <w:tc>
+          <w:tcPr>
+            <w:tcW w:w="985" w:type="dxa"/>
+          </w:tcPr>
+          <w:p>
+            <w:pPr>
+              <w:pStyle w:val="NoSpacing"/>
+            </w:pPr>
+          </w:p>
+        </w:tc>
+        <w:tc>
+          <w:tcPr>
+            <w:tcW w:w="3510" w:type="dxa"/>
+            <w:gridSpan w:val="4"/>
+          </w:tcPr>
+          <w:p>
+            <w:pPr>
+              <w:pStyle w:val="NoSpacing"/>
+            </w:pPr>
+            <w:r>
+              <w:t>[Episode Title]</w:t>
+            </w:r>
+          </w:p>
+        </w:tc>
+        <w:tc>
+          <w:tcPr>
+            <w:tcW w:w="1567" w:type="dxa"/>
+            <w:gridSpan w:val="2"/>
+          </w:tcPr>
+          <w:p>
+            <w:pPr>
+              <w:pStyle w:val="NoSpacing"/>
+            </w:pPr>
+            <w:r>
+              <w:t>[</w:t>
+            </w:r>
+            <w:proofErr w:type="spellStart"/>
+            <w:r>
+              <w:t>EpID</w:t>
+            </w:r>
+            <w:proofErr w:type="spellEnd"/>
+            <w:r>
+              <w:t>]</w:t>
+            </w:r>
+          </w:p>
+        </w:tc>
+        <w:tc>
+          <w:tcPr>
+            <w:tcW w:w="2622" w:type="dxa"/>
+            <w:gridSpan w:val="2"/>
+          </w:tcPr>
+          <w:p>
+            <w:pPr>
+              <w:pStyle w:val="NoSpacing"/>
+            </w:pPr>
+            <w:r>
+              <w:t>[</w:t>
+            </w:r>
+            <w:proofErr w:type="spellStart"/>
+            <w:r>
+              <w:t>AirDate</w:t>
+            </w:r>
+            <w:proofErr w:type="spellEnd"/>
+            <w:r>
+              <w:t>]</w:t>
+            </w:r>
+          </w:p>
+        </w:tc>
+        <w:tc>
+          <w:tcPr>
+            <w:tcW w:w="222" w:type="dxa"/>
+            <w:gridSpan w:val="2"/>
+          </w:tcPr>
+          <w:p>
+            <w:pPr>
+              <w:pStyle w:val="NoSpacing"/>
+            </w:pPr>
+          </w:p>
+        </w:tc>
+        <w:tc>
+          <w:tcPr>
+            <w:tcW w:w="222" w:type="dxa"/>
+            <w:gridSpan w:val="2"/>
+          </w:tcPr>
+          <w:p>
+            <w:pPr>
+              <w:pStyle w:val="NoSpacing"/>
+            </w:pPr>
+          </w:p>
+        </w:tc>
+        <w:tc>
+          <w:tcPr>
+            <w:tcW w:w="222" w:type="dxa"/>
+            <w:gridSpan w:val="2"/>
+          </w:tcPr>
+          <w:p>
+            <w:pPr>
+              <w:pStyle w:val="NoSpacing"/>
+            </w:pPr>
+          </w:p>
+        </w:tc>
+      </w:tr>
+      <w:tr>
+        <w:tc>
+          <w:tcPr>
+            <w:tcW w:w="985" w:type="dxa"/>
+          </w:tcPr>
+          <w:p>
+            <w:pPr>
+              <w:pStyle w:val="NoSpacing"/>
+            </w:pPr>
+          </w:p>
+        </w:tc>
+        <w:tc>
+          <w:tcPr>
+            <w:tcW w:w="236" w:type="dxa"/>
+          </w:tcPr>
+          <w:p>
+            <w:pPr>
+              <w:pStyle w:val="NoSpacing"/>
+            </w:pPr>
+          </w:p>
+        </w:tc>
+        <w:tc>
+          <w:tcPr>
+            <w:tcW w:w="844" w:type="dxa"/>
+          </w:tcPr>
+          <w:p>
+            <w:pPr>
+              <w:pStyle w:val="NoSpacing"/>
+            </w:pPr>
+          </w:p>
+        </w:tc>
+        <w:tc>
+          <w:tcPr>
+            <w:tcW w:w="726" w:type="dxa"/>
+          </w:tcPr>
+          <w:p>
+            <w:pPr>
+              <w:pStyle w:val="NoSpacing"/>
+            </w:pPr>
+          </w:p>
+        </w:tc>
+        <w:tc>
+          <w:tcPr>
+            <w:tcW w:w="1780" w:type="dxa"/>
+            <w:gridSpan w:val="2"/>
+          </w:tcPr>
+          <w:p>
+            <w:pPr>
+              <w:pStyle w:val="NoSpacing"/>
+            </w:pPr>
+          </w:p>
+        </w:tc>
+        <w:tc>
+          <w:tcPr>
+            <w:tcW w:w="1567" w:type="dxa"/>
+            <w:gridSpan w:val="2"/>
+          </w:tcPr>
+          <w:p>
+            <w:pPr>
+              <w:pStyle w:val="NoSpacing"/>
+            </w:pPr>
+          </w:p>
+        </w:tc>
+        <w:tc>
+          <w:tcPr>
+            <w:tcW w:w="2622" w:type="dxa"/>
+            <w:gridSpan w:val="2"/>
+          </w:tcPr>
+          <w:p>
+            <w:pPr>
+              <w:pStyle w:val="NoSpacing"/>
+            </w:pPr>
+          </w:p>
+        </w:tc>
+        <w:tc>
+          <w:tcPr>
+            <w:tcW w:w="222" w:type="dxa"/>
+            <w:gridSpan w:val="2"/>
+          </w:tcPr>
+          <w:p>
+            <w:pPr>
+              <w:pStyle w:val="NoSpacing"/>
+            </w:pPr>
+          </w:p>
+        </w:tc>
+        <w:tc>
+          <w:tcPr>
+            <w:tcW w:w="222" w:type="dxa"/>
+            <w:gridSpan w:val="2"/>
+          </w:tcPr>
+          <w:p>
+            <w:pPr>
+              <w:pStyle w:val="NoSpacing"/>
+            </w:pPr>
+          </w:p>
+        </w:tc>
+        <w:tc>
+          <w:tcPr>
+            <w:tcW w:w="222" w:type="dxa"/>
+            <w:gridSpan w:val="2"/>
+          </w:tcPr>
+          <w:p>
+            <w:pPr>
+              <w:pStyle w:val="NoSpacing"/>
+            </w:pPr>
+          </w:p>
+        </w:tc>
+      </w:tr>
+    </w:tbl>
+    <w:p/>
+    <w:p/>
+    <w:p>
+      <w:pPr>
+        <w:pStyle w:val="Heading2"/>
+      </w:pPr>
+    </w:p>
+    <w:p>
+      <w:pPr>
+        <w:pStyle w:val="Heading2"/>
+      </w:pPr>
+    </w:p>
+    <w:p>
+      <w:pPr>
+        <w:pStyle w:val="Heading2"/>
+      </w:pPr>
+    </w:p>
+    <w:p>
+      <w:pPr>
+        <w:pStyle w:val="Heading2"/>
+      </w:pPr>
+      <w:r>
         <w:t>Search Screen</w:t>
       </w:r>
-      <w:bookmarkStart w:id="0" w:name="_GoBack"/>
-      <w:bookmarkEnd w:id="0"/>
       <w:r>
         <w:rPr>
           <w:noProof/>
@@ -1632,7 +2538,7 @@
                                     <pic:cNvPicPr/>
                                   </pic:nvPicPr>
                                   <pic:blipFill>
-                                    <a:blip r:embed="rId4"/>
+                                    <a:blip r:embed="rId6"/>
                                     <a:stretch>
                                       <a:fillRect/>
                                     </a:stretch>
@@ -1698,7 +2604,7 @@
                                     <pic:cNvPicPr/>
                                   </pic:nvPicPr>
                                   <pic:blipFill>
-                                    <a:blip r:embed="rId4"/>
+                                    <a:blip r:embed="rId6"/>
                                     <a:stretch>
                                       <a:fillRect/>
                                     </a:stretch>
@@ -1776,7 +2682,7 @@
                                     <pic:cNvPicPr/>
                                   </pic:nvPicPr>
                                   <pic:blipFill>
-                                    <a:blip r:embed="rId5"/>
+                                    <a:blip r:embed="rId7"/>
                                     <a:stretch>
                                       <a:fillRect/>
                                     </a:stretch>
@@ -2409,6 +3315,29 @@
       <w:szCs w:val="22"/>
     </w:rPr>
   </w:style>
+  <w:style w:type="table" w:styleId="TableGrid">
+    <w:name w:val="Table Grid"/>
+    <w:basedOn w:val="TableNormal"/>
+    <w:uiPriority w:val="39"/>
+    <w:rsid w:val="00795E92"/>
+    <w:tblPr>
+      <w:tblInd w:w="0" w:type="dxa"/>
+      <w:tblBorders>
+        <w:top w:val="single" w:sz="4" w:space="0" w:color="auto"/>
+        <w:left w:val="single" w:sz="4" w:space="0" w:color="auto"/>
+        <w:bottom w:val="single" w:sz="4" w:space="0" w:color="auto"/>
+        <w:right w:val="single" w:sz="4" w:space="0" w:color="auto"/>
+        <w:insideH w:val="single" w:sz="4" w:space="0" w:color="auto"/>
+        <w:insideV w:val="single" w:sz="4" w:space="0" w:color="auto"/>
+      </w:tblBorders>
+      <w:tblCellMar>
+        <w:top w:w="0" w:type="dxa"/>
+        <w:left w:w="108" w:type="dxa"/>
+        <w:bottom w:w="0" w:type="dxa"/>
+        <w:right w:w="108" w:type="dxa"/>
+      </w:tblCellMar>
+    </w:tblPr>
+  </w:style>
 </w:styles>
 </file>
 

</xml_diff>